<commit_message>
segue os casos de usos refeito
conforme solicitada as mundanças
</commit_message>
<xml_diff>
--- a/requisitos/android/PA_Gerar_Lembrete_Para_Os_Pais.docx
+++ b/requisitos/android/PA_Gerar_Lembrete_Para_Os_Pais.docx
@@ -4,7 +4,7 @@
   <w:body>
     <w:p>
       <w:pPr>
-        <w:pStyle w:val="Ttulo"/>
+        <w:pStyle w:val="Title"/>
         <w:rPr>
           <w:lang w:val="pt-BR"/>
         </w:rPr>
@@ -18,7 +18,7 @@
     </w:p>
     <w:p>
       <w:pPr>
-        <w:pStyle w:val="Ttulo"/>
+        <w:pStyle w:val="Title"/>
         <w:jc w:val="left"/>
         <w:rPr>
           <w:lang w:val="pt-BR"/>
@@ -40,38 +40,10 @@
         <w:rPr>
           <w:lang w:val="pt-BR"/>
         </w:rPr>
-        <w:t>A</w:t>
-      </w:r>
-      <w:r>
-        <w:rPr>
-          <w:lang w:val="pt-BR"/>
-        </w:rPr>
-        <w:t xml:space="preserve">lerta de </w:t>
-      </w:r>
-      <w:r>
-        <w:rPr>
-          <w:lang w:val="pt-BR"/>
-        </w:rPr>
-        <w:t xml:space="preserve">lembrete para os </w:t>
-      </w:r>
-      <w:r>
-        <w:rPr>
-          <w:lang w:val="pt-BR"/>
-        </w:rPr>
-        <w:t xml:space="preserve">responsáveis </w:t>
-      </w:r>
-      <w:r>
-        <w:rPr>
-          <w:lang w:val="pt-BR"/>
-        </w:rPr>
-        <w:t>p</w:t>
-      </w:r>
-      <w:r>
-        <w:rPr>
-          <w:lang w:val="pt-BR"/>
-        </w:rPr>
-        <w:t>elo aluno.</w:t>
-      </w:r>
+        <w:t>Gerar Lembrete Para os Pais.</w:t>
+      </w:r>
+      <w:bookmarkStart w:id="0" w:name="_GoBack"/>
+      <w:bookmarkEnd w:id="0"/>
       <w:r>
         <w:rPr>
           <w:lang w:val="pt-BR"/>
@@ -81,7 +53,7 @@
     </w:p>
     <w:p>
       <w:pPr>
-        <w:pStyle w:val="Ttulo1"/>
+        <w:pStyle w:val="Heading1"/>
         <w:jc w:val="both"/>
         <w:rPr>
           <w:lang w:val="pt-BR"/>
@@ -96,7 +68,7 @@
     </w:p>
     <w:p>
       <w:pPr>
-        <w:pStyle w:val="Corpodetexto"/>
+        <w:pStyle w:val="BodyText"/>
         <w:jc w:val="both"/>
         <w:rPr>
           <w:lang w:val="pt-BR"/>
@@ -135,7 +107,7 @@
     </w:p>
     <w:p>
       <w:pPr>
-        <w:pStyle w:val="Ttulo1"/>
+        <w:pStyle w:val="Heading1"/>
         <w:jc w:val="both"/>
         <w:rPr>
           <w:lang w:val="pt-BR"/>
@@ -150,7 +122,7 @@
     </w:p>
     <w:p>
       <w:pPr>
-        <w:pStyle w:val="Ttulo2"/>
+        <w:pStyle w:val="Heading2"/>
         <w:jc w:val="both"/>
         <w:rPr>
           <w:rFonts w:ascii="Times New Roman" w:hAnsi="Times New Roman"/>
@@ -177,7 +149,7 @@
     </w:p>
     <w:p>
       <w:pPr>
-        <w:pStyle w:val="Ttulo1"/>
+        <w:pStyle w:val="Heading1"/>
         <w:jc w:val="both"/>
         <w:rPr>
           <w:lang w:val="pt-BR"/>
@@ -258,7 +230,7 @@
     </w:p>
     <w:p>
       <w:pPr>
-        <w:pStyle w:val="Ttulo1"/>
+        <w:pStyle w:val="Heading1"/>
         <w:jc w:val="both"/>
         <w:rPr>
           <w:lang w:val="pt-BR"/>
@@ -273,7 +245,7 @@
     </w:p>
     <w:p>
       <w:pPr>
-        <w:pStyle w:val="Corpodetexto"/>
+        <w:pStyle w:val="BodyText"/>
         <w:numPr>
           <w:ilvl w:val="0"/>
           <w:numId w:val="5"/>
@@ -311,7 +283,7 @@
         <w:rPr>
           <w:lang w:val="pt-BR"/>
         </w:rPr>
-        <w:t>responsável pelo aluno esta no meu</w:t>
+        <w:t>Professor</w:t>
       </w:r>
       <w:r>
         <w:rPr>
@@ -323,24 +295,12 @@
         <w:rPr>
           <w:lang w:val="pt-BR"/>
         </w:rPr>
-        <w:t>d</w:t>
-      </w:r>
-      <w:r>
-        <w:rPr>
-          <w:lang w:val="pt-BR"/>
-        </w:rPr>
-        <w:t>o aplicativo</w:t>
-      </w:r>
-      <w:r>
-        <w:rPr>
-          <w:lang w:val="pt-BR"/>
-        </w:rPr>
-        <w:t>.</w:t>
-      </w:r>
-    </w:p>
-    <w:p>
-      <w:pPr>
-        <w:pStyle w:val="Corpodetexto"/>
+        <w:t>vai para a opção: Gerar lembrete para os pais.</w:t>
+      </w:r>
+    </w:p>
+    <w:p>
+      <w:pPr>
+        <w:pStyle w:val="BodyText"/>
         <w:numPr>
           <w:ilvl w:val="0"/>
           <w:numId w:val="5"/>
@@ -354,18 +314,18 @@
         <w:rPr>
           <w:lang w:val="pt-BR"/>
         </w:rPr>
-        <w:t>Responsável pelo aluno Aperta a o botão alerta de reunião</w:t>
-      </w:r>
-      <w:r>
-        <w:rPr>
-          <w:lang w:val="pt-BR"/>
-        </w:rPr>
-        <w:t>.</w:t>
-      </w:r>
-    </w:p>
-    <w:p>
-      <w:pPr>
-        <w:pStyle w:val="Corpodetexto"/>
+        <w:t xml:space="preserve">O sistema </w:t>
+      </w:r>
+      <w:r>
+        <w:rPr>
+          <w:lang w:val="pt-BR"/>
+        </w:rPr>
+        <w:t>lista as turmas ministradas pelo professor.</w:t>
+      </w:r>
+    </w:p>
+    <w:p>
+      <w:pPr>
+        <w:pStyle w:val="BodyText"/>
         <w:numPr>
           <w:ilvl w:val="0"/>
           <w:numId w:val="5"/>
@@ -379,42 +339,12 @@
         <w:rPr>
           <w:lang w:val="pt-BR"/>
         </w:rPr>
-        <w:t xml:space="preserve">O sistema </w:t>
-      </w:r>
-      <w:r>
-        <w:rPr>
-          <w:lang w:val="pt-BR"/>
-        </w:rPr>
-        <w:t xml:space="preserve">pega no banco de dados pela </w:t>
-      </w:r>
-      <w:r>
-        <w:rPr>
-          <w:lang w:val="pt-BR"/>
-        </w:rPr>
-        <w:t xml:space="preserve"> matrícula</w:t>
-      </w:r>
-      <w:r>
-        <w:rPr>
-          <w:lang w:val="pt-BR"/>
-        </w:rPr>
-        <w:t xml:space="preserve"> do aluno as informações </w:t>
-      </w:r>
-      <w:r>
-        <w:rPr>
-          <w:lang w:val="pt-BR"/>
-        </w:rPr>
-        <w:t xml:space="preserve"> de </w:t>
-      </w:r>
-      <w:r>
-        <w:rPr>
-          <w:lang w:val="pt-BR"/>
-        </w:rPr>
-        <w:t>lembrete</w:t>
-      </w:r>
-    </w:p>
-    <w:p>
-      <w:pPr>
-        <w:pStyle w:val="Corpodetexto"/>
+        <w:t>O professor seleciona a turma.</w:t>
+      </w:r>
+    </w:p>
+    <w:p>
+      <w:pPr>
+        <w:pStyle w:val="BodyText"/>
         <w:numPr>
           <w:ilvl w:val="0"/>
           <w:numId w:val="5"/>
@@ -428,48 +358,12 @@
         <w:rPr>
           <w:lang w:val="pt-BR"/>
         </w:rPr>
-        <w:t>O sistema exibe uma j</w:t>
-      </w:r>
-      <w:r>
-        <w:rPr>
-          <w:lang w:val="pt-BR"/>
-        </w:rPr>
-        <w:t>anela com</w:t>
-      </w:r>
-      <w:r>
-        <w:rPr>
-          <w:lang w:val="pt-BR"/>
-        </w:rPr>
-        <w:t xml:space="preserve"> </w:t>
-      </w:r>
-      <w:r>
-        <w:rPr>
-          <w:lang w:val="pt-BR"/>
-        </w:rPr>
-        <w:t>alerta de</w:t>
-      </w:r>
-      <w:r>
-        <w:rPr>
-          <w:lang w:val="pt-BR"/>
-        </w:rPr>
-        <w:t xml:space="preserve"> lembrete</w:t>
-      </w:r>
-      <w:r>
-        <w:rPr>
-          <w:lang w:val="pt-BR"/>
-        </w:rPr>
-        <w:t>[F01]</w:t>
-      </w:r>
-      <w:r>
-        <w:rPr>
-          <w:lang w:val="pt-BR"/>
-        </w:rPr>
-        <w:t xml:space="preserve"> </w:t>
-      </w:r>
-    </w:p>
-    <w:p>
-      <w:pPr>
-        <w:pStyle w:val="Corpodetexto"/>
+        <w:t>O alerta é enviado para todos os pais dos alunos das turmas selecionadas.</w:t>
+      </w:r>
+    </w:p>
+    <w:p>
+      <w:pPr>
+        <w:pStyle w:val="BodyText"/>
         <w:numPr>
           <w:ilvl w:val="0"/>
           <w:numId w:val="5"/>
@@ -483,6 +377,31 @@
         <w:rPr>
           <w:lang w:val="pt-BR"/>
         </w:rPr>
+        <w:t xml:space="preserve">O sistema exibe </w:t>
+      </w:r>
+      <w:r>
+        <w:rPr>
+          <w:lang w:val="pt-BR"/>
+        </w:rPr>
+        <w:t>na tela dos pais o lembrete.</w:t>
+      </w:r>
+    </w:p>
+    <w:p>
+      <w:pPr>
+        <w:pStyle w:val="BodyText"/>
+        <w:numPr>
+          <w:ilvl w:val="0"/>
+          <w:numId w:val="5"/>
+        </w:numPr>
+        <w:jc w:val="both"/>
+        <w:rPr>
+          <w:lang w:val="pt-BR"/>
+        </w:rPr>
+      </w:pPr>
+      <w:r>
+        <w:rPr>
+          <w:lang w:val="pt-BR"/>
+        </w:rPr>
         <w:t>O caso de uso é encerrado</w:t>
       </w:r>
       <w:r>
@@ -494,7 +413,7 @@
     </w:p>
     <w:p>
       <w:pPr>
-        <w:pStyle w:val="Ttulo1"/>
+        <w:pStyle w:val="Heading1"/>
         <w:jc w:val="both"/>
         <w:rPr>
           <w:lang w:val="pt-BR"/>
@@ -509,7 +428,7 @@
     </w:p>
     <w:p>
       <w:pPr>
-        <w:pStyle w:val="Ttulo2"/>
+        <w:pStyle w:val="Heading2"/>
         <w:tabs>
           <w:tab w:val="clear" w:pos="576"/>
           <w:tab w:val="num" w:pos="860"/>
@@ -521,23 +440,14 @@
       </w:pPr>
       <w:r>
         <w:rPr>
-          <w:b w:val="0"/>
-          <w:noProof/>
-          <w:lang w:eastAsia="pt-BR"/>
-        </w:rPr>
-        <w:t>Lembrete não existente</w:t>
-      </w:r>
-      <w:r>
-        <w:rPr>
-          <w:b w:val="0"/>
-          <w:lang w:val="pt-BR"/>
-        </w:rPr>
-        <w:t xml:space="preserve">   </w:t>
-      </w:r>
-    </w:p>
-    <w:p>
-      <w:pPr>
-        <w:pStyle w:val="Corpodetexto"/>
+          <w:lang w:val="pt-BR"/>
+        </w:rPr>
+        <w:t>Professor não possui turma</w:t>
+      </w:r>
+    </w:p>
+    <w:p>
+      <w:pPr>
+        <w:pStyle w:val="BodyText"/>
         <w:numPr>
           <w:ilvl w:val="0"/>
           <w:numId w:val="10"/>
@@ -551,12 +461,18 @@
         <w:rPr>
           <w:lang w:val="pt-BR"/>
         </w:rPr>
-        <w:t>No passo4, realize as mesmas ações informando.</w:t>
-      </w:r>
-    </w:p>
-    <w:p>
-      <w:pPr>
-        <w:pStyle w:val="Corpodetexto"/>
+        <w:t>Repita até o passo 1</w:t>
+      </w:r>
+      <w:r>
+        <w:rPr>
+          <w:lang w:val="pt-BR"/>
+        </w:rPr>
+        <w:t>.</w:t>
+      </w:r>
+    </w:p>
+    <w:p>
+      <w:pPr>
+        <w:pStyle w:val="BodyText"/>
         <w:numPr>
           <w:ilvl w:val="0"/>
           <w:numId w:val="10"/>
@@ -570,12 +486,12 @@
         <w:rPr>
           <w:lang w:val="pt-BR"/>
         </w:rPr>
-        <w:t>O sistema exibe uma mensagem informando que não existe lembrete ao responsável pelo aluno.</w:t>
-      </w:r>
-    </w:p>
-    <w:p>
-      <w:pPr>
-        <w:pStyle w:val="Ttulo1"/>
+        <w:t>O sistema exibe uma mensagem de erro informando que o professor não possui turma.</w:t>
+      </w:r>
+    </w:p>
+    <w:p>
+      <w:pPr>
+        <w:pStyle w:val="Heading1"/>
         <w:jc w:val="both"/>
         <w:rPr>
           <w:lang w:val="pt-BR"/>
@@ -590,7 +506,7 @@
     </w:p>
     <w:p>
       <w:pPr>
-        <w:pStyle w:val="Ttulo2"/>
+        <w:pStyle w:val="Heading2"/>
         <w:jc w:val="both"/>
         <w:rPr>
           <w:lang w:val="pt-BR"/>
@@ -611,7 +527,7 @@
     </w:p>
     <w:p>
       <w:pPr>
-        <w:pStyle w:val="Corpodetexto"/>
+        <w:pStyle w:val="BodyText"/>
         <w:numPr>
           <w:ilvl w:val="0"/>
           <w:numId w:val="6"/>
@@ -630,7 +546,7 @@
     </w:p>
     <w:p>
       <w:pPr>
-        <w:pStyle w:val="Ttulo2"/>
+        <w:pStyle w:val="Heading2"/>
         <w:jc w:val="both"/>
         <w:rPr>
           <w:lang w:val="pt-BR"/>
@@ -651,7 +567,7 @@
     </w:p>
     <w:p>
       <w:pPr>
-        <w:pStyle w:val="Corpodetexto"/>
+        <w:pStyle w:val="BodyText"/>
         <w:numPr>
           <w:ilvl w:val="0"/>
           <w:numId w:val="9"/>
@@ -670,7 +586,7 @@
     </w:p>
     <w:p>
       <w:pPr>
-        <w:pStyle w:val="Corpodetexto"/>
+        <w:pStyle w:val="BodyText"/>
         <w:numPr>
           <w:ilvl w:val="0"/>
           <w:numId w:val="9"/>
@@ -689,7 +605,7 @@
     </w:p>
     <w:p>
       <w:pPr>
-        <w:pStyle w:val="Ttulo1"/>
+        <w:pStyle w:val="Heading1"/>
         <w:jc w:val="both"/>
         <w:rPr>
           <w:lang w:val="pt-BR"/>
@@ -730,7 +646,7 @@
     </w:p>
     <w:p>
       <w:pPr>
-        <w:pStyle w:val="Ttulo1"/>
+        <w:pStyle w:val="Heading1"/>
         <w:jc w:val="both"/>
         <w:rPr>
           <w:lang w:val="pt-BR"/>
@@ -821,8 +737,6 @@
           </wp:inline>
         </w:drawing>
       </w:r>
-      <w:bookmarkStart w:id="0" w:name="_GoBack"/>
-      <w:bookmarkEnd w:id="0"/>
     </w:p>
     <w:p/>
     <w:p>
@@ -964,57 +878,57 @@
           </w:r>
           <w:r>
             <w:rPr>
-              <w:rStyle w:val="Nmerodepgina"/>
+              <w:rStyle w:val="PageNumber"/>
               <w:sz w:val="20"/>
             </w:rPr>
             <w:fldChar w:fldCharType="begin"/>
           </w:r>
           <w:r>
             <w:rPr>
-              <w:rStyle w:val="Nmerodepgina"/>
+              <w:rStyle w:val="PageNumber"/>
               <w:sz w:val="20"/>
             </w:rPr>
             <w:instrText xml:space="preserve"> PAGE </w:instrText>
           </w:r>
           <w:r>
             <w:rPr>
-              <w:rStyle w:val="Nmerodepgina"/>
+              <w:rStyle w:val="PageNumber"/>
               <w:sz w:val="20"/>
             </w:rPr>
             <w:fldChar w:fldCharType="separate"/>
           </w:r>
           <w:r>
             <w:rPr>
-              <w:rStyle w:val="Nmerodepgina"/>
+              <w:rStyle w:val="PageNumber"/>
               <w:noProof/>
               <w:sz w:val="20"/>
             </w:rPr>
-            <w:t>2</w:t>
+            <w:t>1</w:t>
           </w:r>
           <w:r>
             <w:rPr>
-              <w:rStyle w:val="Nmerodepgina"/>
+              <w:rStyle w:val="PageNumber"/>
               <w:sz w:val="20"/>
             </w:rPr>
             <w:fldChar w:fldCharType="end"/>
           </w:r>
           <w:r>
             <w:rPr>
-              <w:rStyle w:val="Nmerodepgina"/>
+              <w:rStyle w:val="PageNumber"/>
               <w:sz w:val="20"/>
             </w:rPr>
             <w:t xml:space="preserve"> de</w:t>
           </w:r>
           <w:r>
             <w:rPr>
-              <w:rStyle w:val="Nmerodepgina"/>
+              <w:rStyle w:val="PageNumber"/>
               <w:sz w:val="20"/>
             </w:rPr>
             <w:t xml:space="preserve"> </w:t>
           </w:r>
           <w:r>
             <w:rPr>
-              <w:rStyle w:val="Nmerodepgina"/>
+              <w:rStyle w:val="PageNumber"/>
               <w:sz w:val="20"/>
               <w:szCs w:val="20"/>
             </w:rPr>
@@ -1022,7 +936,7 @@
           </w:r>
           <w:r>
             <w:rPr>
-              <w:rStyle w:val="Nmerodepgina"/>
+              <w:rStyle w:val="PageNumber"/>
               <w:sz w:val="20"/>
               <w:szCs w:val="20"/>
             </w:rPr>
@@ -1030,7 +944,7 @@
           </w:r>
           <w:r>
             <w:rPr>
-              <w:rStyle w:val="Nmerodepgina"/>
+              <w:rStyle w:val="PageNumber"/>
               <w:sz w:val="20"/>
               <w:szCs w:val="20"/>
             </w:rPr>
@@ -1038,7 +952,7 @@
           </w:r>
           <w:r>
             <w:rPr>
-              <w:rStyle w:val="Nmerodepgina"/>
+              <w:rStyle w:val="PageNumber"/>
               <w:noProof/>
               <w:sz w:val="20"/>
               <w:szCs w:val="20"/>
@@ -1047,7 +961,7 @@
           </w:r>
           <w:r>
             <w:rPr>
-              <w:rStyle w:val="Nmerodepgina"/>
+              <w:rStyle w:val="PageNumber"/>
               <w:sz w:val="20"/>
               <w:szCs w:val="20"/>
             </w:rPr>
@@ -1059,7 +973,7 @@
   </w:tbl>
   <w:p>
     <w:pPr>
-      <w:pStyle w:val="Rodap"/>
+      <w:pStyle w:val="Footer"/>
     </w:pPr>
   </w:p>
 </w:ftr>
@@ -1230,7 +1144,7 @@
   </w:tbl>
   <w:p>
     <w:pPr>
-      <w:pStyle w:val="Cabealho"/>
+      <w:pStyle w:val="Header"/>
       <w:rPr>
         <w:lang w:val="pt-BR"/>
       </w:rPr>
@@ -1248,7 +1162,7 @@
     <w:lvl w:ilvl="0">
       <w:start w:val="1"/>
       <w:numFmt w:val="decimal"/>
-      <w:pStyle w:val="Ttulo1"/>
+      <w:pStyle w:val="Heading1"/>
       <w:lvlText w:val="%1"/>
       <w:lvlJc w:val="left"/>
       <w:pPr>
@@ -1261,7 +1175,7 @@
     <w:lvl w:ilvl="1">
       <w:start w:val="1"/>
       <w:numFmt w:val="decimal"/>
-      <w:pStyle w:val="Ttulo2"/>
+      <w:pStyle w:val="Heading2"/>
       <w:lvlText w:val="%1.%2"/>
       <w:lvlJc w:val="left"/>
       <w:pPr>
@@ -1274,7 +1188,7 @@
     <w:lvl w:ilvl="2">
       <w:start w:val="1"/>
       <w:numFmt w:val="decimal"/>
-      <w:pStyle w:val="Ttulo3"/>
+      <w:pStyle w:val="Heading3"/>
       <w:lvlText w:val="%1.%2.%3"/>
       <w:lvlJc w:val="left"/>
       <w:pPr>
@@ -1287,7 +1201,7 @@
     <w:lvl w:ilvl="3">
       <w:start w:val="1"/>
       <w:numFmt w:val="decimal"/>
-      <w:pStyle w:val="Ttulo4"/>
+      <w:pStyle w:val="Heading4"/>
       <w:lvlText w:val="%1.%2.%3.%4"/>
       <w:lvlJc w:val="left"/>
       <w:pPr>
@@ -1300,7 +1214,7 @@
     <w:lvl w:ilvl="4">
       <w:start w:val="1"/>
       <w:numFmt w:val="decimal"/>
-      <w:pStyle w:val="Ttulo5"/>
+      <w:pStyle w:val="Heading5"/>
       <w:lvlText w:val="%1.%2.%3.%4.%5"/>
       <w:lvlJc w:val="left"/>
       <w:pPr>
@@ -1313,7 +1227,7 @@
     <w:lvl w:ilvl="5">
       <w:start w:val="1"/>
       <w:numFmt w:val="decimal"/>
-      <w:pStyle w:val="Ttulo6"/>
+      <w:pStyle w:val="Heading6"/>
       <w:lvlText w:val="%1.%2.%3.%4.%5.%6"/>
       <w:lvlJc w:val="left"/>
       <w:pPr>
@@ -1326,7 +1240,7 @@
     <w:lvl w:ilvl="6">
       <w:start w:val="1"/>
       <w:numFmt w:val="decimal"/>
-      <w:pStyle w:val="Ttulo7"/>
+      <w:pStyle w:val="Heading7"/>
       <w:lvlText w:val="%1.%2.%3.%4.%5.%6.%7"/>
       <w:lvlJc w:val="left"/>
       <w:pPr>
@@ -1339,7 +1253,7 @@
     <w:lvl w:ilvl="7">
       <w:start w:val="1"/>
       <w:numFmt w:val="decimal"/>
-      <w:pStyle w:val="Ttulo8"/>
+      <w:pStyle w:val="Heading8"/>
       <w:lvlText w:val="%1.%2.%3.%4.%5.%6.%7.%8"/>
       <w:lvlJc w:val="left"/>
       <w:pPr>
@@ -1352,7 +1266,7 @@
     <w:lvl w:ilvl="8">
       <w:start w:val="1"/>
       <w:numFmt w:val="decimal"/>
-      <w:pStyle w:val="Ttulo9"/>
+      <w:pStyle w:val="Heading9"/>
       <w:lvlText w:val="%1.%2.%3.%4.%5.%6.%7.%8.%9"/>
       <w:lvlJc w:val="left"/>
       <w:pPr>
@@ -2573,7 +2487,7 @@
       <w:lang w:val="en-US" w:eastAsia="en-US"/>
     </w:rPr>
   </w:style>
-  <w:style w:type="paragraph" w:styleId="Ttulo1">
+  <w:style w:type="paragraph" w:styleId="Heading1">
     <w:name w:val="heading 1"/>
     <w:basedOn w:val="Normal"/>
     <w:next w:val="Normal"/>
@@ -2594,9 +2508,9 @@
       <w:szCs w:val="20"/>
     </w:rPr>
   </w:style>
-  <w:style w:type="paragraph" w:styleId="Ttulo2">
+  <w:style w:type="paragraph" w:styleId="Heading2">
     <w:name w:val="heading 2"/>
-    <w:basedOn w:val="Ttulo1"/>
+    <w:basedOn w:val="Heading1"/>
     <w:next w:val="Normal"/>
     <w:qFormat/>
     <w:pPr>
@@ -2611,9 +2525,9 @@
       <w:sz w:val="20"/>
     </w:rPr>
   </w:style>
-  <w:style w:type="paragraph" w:styleId="Ttulo3">
+  <w:style w:type="paragraph" w:styleId="Heading3">
     <w:name w:val="heading 3"/>
-    <w:basedOn w:val="Ttulo1"/>
+    <w:basedOn w:val="Heading1"/>
     <w:qFormat/>
     <w:pPr>
       <w:keepNext w:val="0"/>
@@ -2629,7 +2543,7 @@
       <w:sz w:val="20"/>
     </w:rPr>
   </w:style>
-  <w:style w:type="paragraph" w:styleId="Ttulo4">
+  <w:style w:type="paragraph" w:styleId="Heading4">
     <w:name w:val="heading 4"/>
     <w:basedOn w:val="Normal"/>
     <w:next w:val="Normal"/>
@@ -2650,7 +2564,7 @@
       <w:szCs w:val="28"/>
     </w:rPr>
   </w:style>
-  <w:style w:type="paragraph" w:styleId="Ttulo5">
+  <w:style w:type="paragraph" w:styleId="Heading5">
     <w:name w:val="heading 5"/>
     <w:basedOn w:val="Normal"/>
     <w:next w:val="Normal"/>
@@ -2672,7 +2586,7 @@
       <w:szCs w:val="26"/>
     </w:rPr>
   </w:style>
-  <w:style w:type="paragraph" w:styleId="Ttulo6">
+  <w:style w:type="paragraph" w:styleId="Heading6">
     <w:name w:val="heading 6"/>
     <w:basedOn w:val="Normal"/>
     <w:next w:val="Normal"/>
@@ -2692,7 +2606,7 @@
       <w:szCs w:val="22"/>
     </w:rPr>
   </w:style>
-  <w:style w:type="paragraph" w:styleId="Ttulo7">
+  <w:style w:type="paragraph" w:styleId="Heading7">
     <w:name w:val="heading 7"/>
     <w:basedOn w:val="Normal"/>
     <w:next w:val="Normal"/>
@@ -2706,7 +2620,7 @@
       <w:outlineLvl w:val="6"/>
     </w:pPr>
   </w:style>
-  <w:style w:type="paragraph" w:styleId="Ttulo8">
+  <w:style w:type="paragraph" w:styleId="Heading8">
     <w:name w:val="heading 8"/>
     <w:basedOn w:val="Normal"/>
     <w:next w:val="Normal"/>
@@ -2724,7 +2638,7 @@
       <w:iCs/>
     </w:rPr>
   </w:style>
-  <w:style w:type="paragraph" w:styleId="Ttulo9">
+  <w:style w:type="paragraph" w:styleId="Heading9">
     <w:name w:val="heading 9"/>
     <w:basedOn w:val="Normal"/>
     <w:next w:val="Normal"/>
@@ -2743,13 +2657,13 @@
       <w:szCs w:val="22"/>
     </w:rPr>
   </w:style>
-  <w:style w:type="character" w:default="1" w:styleId="Fontepargpadro">
+  <w:style w:type="character" w:default="1" w:styleId="DefaultParagraphFont">
     <w:name w:val="Default Paragraph Font"/>
     <w:uiPriority w:val="1"/>
     <w:semiHidden/>
     <w:unhideWhenUsed/>
   </w:style>
-  <w:style w:type="table" w:default="1" w:styleId="Tabelanormal">
+  <w:style w:type="table" w:default="1" w:styleId="TableNormal">
     <w:name w:val="Normal Table"/>
     <w:uiPriority w:val="99"/>
     <w:semiHidden/>
@@ -2764,13 +2678,13 @@
       </w:tblCellMar>
     </w:tblPr>
   </w:style>
-  <w:style w:type="numbering" w:default="1" w:styleId="Semlista">
+  <w:style w:type="numbering" w:default="1" w:styleId="NoList">
     <w:name w:val="No List"/>
     <w:uiPriority w:val="99"/>
     <w:semiHidden/>
     <w:unhideWhenUsed/>
   </w:style>
-  <w:style w:type="paragraph" w:styleId="Cabealho">
+  <w:style w:type="paragraph" w:styleId="Header">
     <w:name w:val="header"/>
     <w:basedOn w:val="Normal"/>
     <w:semiHidden/>
@@ -2781,7 +2695,7 @@
       </w:tabs>
     </w:pPr>
   </w:style>
-  <w:style w:type="paragraph" w:styleId="Rodap">
+  <w:style w:type="paragraph" w:styleId="Footer">
     <w:name w:val="footer"/>
     <w:basedOn w:val="Normal"/>
     <w:semiHidden/>
@@ -2792,15 +2706,15 @@
       </w:tabs>
     </w:pPr>
   </w:style>
-  <w:style w:type="character" w:styleId="Nmerodepgina">
+  <w:style w:type="character" w:styleId="PageNumber">
     <w:name w:val="page number"/>
-    <w:basedOn w:val="Fontepargpadro"/>
+    <w:basedOn w:val="DefaultParagraphFont"/>
     <w:semiHidden/>
   </w:style>
-  <w:style w:type="paragraph" w:styleId="Corpodetexto">
+  <w:style w:type="paragraph" w:styleId="BodyText">
     <w:name w:val="Body Text"/>
     <w:basedOn w:val="Normal"/>
-    <w:link w:val="CorpodetextoChar"/>
+    <w:link w:val="BodyTextChar1"/>
     <w:semiHidden/>
     <w:pPr>
       <w:keepLines/>
@@ -2813,7 +2727,7 @@
       <w:szCs w:val="20"/>
     </w:rPr>
   </w:style>
-  <w:style w:type="paragraph" w:styleId="Ttulo">
+  <w:style w:type="paragraph" w:styleId="Title">
     <w:name w:val="Title"/>
     <w:basedOn w:val="Normal"/>
     <w:qFormat/>
@@ -2847,19 +2761,19 @@
       <w:szCs w:val="16"/>
     </w:rPr>
   </w:style>
-  <w:style w:type="character" w:customStyle="1" w:styleId="CorpodetextoChar">
-    <w:name w:val="Corpo de texto Char"/>
-    <w:link w:val="Corpodetexto"/>
+  <w:style w:type="character" w:customStyle="1" w:styleId="BodyTextChar1">
+    <w:name w:val="Body Text Char1"/>
+    <w:link w:val="BodyText"/>
     <w:semiHidden/>
     <w:rsid w:val="007515F5"/>
     <w:rPr>
       <w:lang w:val="en-US" w:eastAsia="en-US"/>
     </w:rPr>
   </w:style>
-  <w:style w:type="paragraph" w:styleId="Textodebalo">
+  <w:style w:type="paragraph" w:styleId="BalloonText">
     <w:name w:val="Balloon Text"/>
     <w:basedOn w:val="Normal"/>
-    <w:link w:val="TextodebaloChar"/>
+    <w:link w:val="BalloonTextChar"/>
     <w:uiPriority w:val="99"/>
     <w:semiHidden/>
     <w:unhideWhenUsed/>
@@ -2870,10 +2784,10 @@
       <w:szCs w:val="16"/>
     </w:rPr>
   </w:style>
-  <w:style w:type="character" w:customStyle="1" w:styleId="TextodebaloChar">
-    <w:name w:val="Texto de balão Char"/>
-    <w:basedOn w:val="Fontepargpadro"/>
-    <w:link w:val="Textodebalo"/>
+  <w:style w:type="character" w:customStyle="1" w:styleId="BalloonTextChar">
+    <w:name w:val="Balloon Text Char"/>
+    <w:basedOn w:val="DefaultParagraphFont"/>
+    <w:link w:val="BalloonText"/>
     <w:uiPriority w:val="99"/>
     <w:semiHidden/>
     <w:rsid w:val="00516A18"/>

</xml_diff>